<commit_message>
Mit laufender Nummer 4
</commit_message>
<xml_diff>
--- a/Dokumente/02_Arbeitsbereich/06_Tests/Testbeschreibungen_Anwendungsfälle/Testbeschreibung_Phase1.docx
+++ b/Dokumente/02_Arbeitsbereich/06_Tests/Testbeschreibungen_Anwendungsfälle/Testbeschreibung_Phase1.docx
@@ -28,7 +28,7 @@
           <w:szCs w:val="28"/>
           <w:lang w:val="de-DE"/>
         </w:rPr>
-        <w:t>X</w:t>
+        <w:t>4</w:t>
       </w:r>
       <w:r>
         <w:rPr>
@@ -216,7 +216,7 @@
           <w:szCs w:val="28"/>
           <w:lang w:val="de-DE"/>
         </w:rPr>
-        <w:t>X</w:t>
+        <w:t>4</w:t>
       </w:r>
       <w:r>
         <w:rPr>
@@ -604,7 +604,7 @@
           <w:szCs w:val="28"/>
           <w:lang w:val="de-DE"/>
         </w:rPr>
-        <w:t>X</w:t>
+        <w:t>4</w:t>
       </w:r>
       <w:r>
         <w:rPr>
@@ -631,43 +631,7 @@
           <w:szCs w:val="28"/>
           <w:lang w:val="de-DE"/>
         </w:rPr>
-        <w:t xml:space="preserve">Verstärken </w:t>
-      </w:r>
-      <w:r>
-        <w:rPr>
-          <w:rFonts w:ascii="Cambria" w:hAnsi="Cambria"/>
-          <w:sz w:val="28"/>
-          <w:szCs w:val="28"/>
-          <w:lang w:val="de-DE"/>
-        </w:rPr>
-        <w:t xml:space="preserve">mit </w:t>
-      </w:r>
-      <w:r>
-        <w:rPr>
-          <w:rFonts w:ascii="Cambria" w:hAnsi="Cambria"/>
-          <w:sz w:val="28"/>
-          <w:szCs w:val="28"/>
-          <w:lang w:val="de-DE"/>
-        </w:rPr>
-        <w:t xml:space="preserve">Fachbereiche in Besitz </w:t>
-      </w:r>
-      <w:r>
-        <w:rPr>
-          <w:rFonts w:ascii="Cambria" w:hAnsi="Cambria"/>
-          <w:sz w:val="28"/>
-          <w:szCs w:val="28"/>
-          <w:lang w:val="de-DE"/>
-        </w:rPr>
-        <w:t>aber</w:t>
-      </w:r>
-      <w:r>
-        <w:rPr>
-          <w:rFonts w:ascii="Cambria" w:hAnsi="Cambria"/>
-          <w:sz w:val="28"/>
-          <w:szCs w:val="28"/>
-          <w:lang w:val="de-DE"/>
-        </w:rPr>
-        <w:t xml:space="preserve"> ohne Karten eintauschen</w:t>
+        <w:t>Verstärken mit Fachbereiche in Besitz aber ohne Karten eintauschen</w:t>
       </w:r>
     </w:p>
     <w:p>
@@ -768,21 +732,7 @@
           <w:rFonts w:ascii="Cambria" w:hAnsi="Cambria"/>
           <w:lang w:val="de-DE"/>
         </w:rPr>
-        <w:t xml:space="preserve"> in Abhängigkeit der Gebäude</w:t>
-      </w:r>
-      <w:r>
-        <w:rPr>
-          <w:rFonts w:ascii="Cambria" w:hAnsi="Cambria"/>
-          <w:lang w:val="de-DE"/>
-        </w:rPr>
-        <w:t xml:space="preserve"> und Fachbereiche</w:t>
-      </w:r>
-      <w:r>
-        <w:rPr>
-          <w:rFonts w:ascii="Cambria" w:hAnsi="Cambria"/>
-          <w:lang w:val="de-DE"/>
-        </w:rPr>
-        <w:t xml:space="preserve"> in seinem Besitz</w:t>
+        <w:t xml:space="preserve"> in Abhängigkeit der Gebäude und Fachbereiche in seinem Besitz</w:t>
       </w:r>
     </w:p>
     <w:p>
@@ -1028,463 +978,431 @@
           <w:szCs w:val="28"/>
           <w:lang w:val="de-DE"/>
         </w:rPr>
-        <w:t>X</w:t>
-      </w:r>
-      <w:r>
-        <w:rPr>
-          <w:rFonts w:ascii="Cambria" w:hAnsi="Cambria"/>
-          <w:sz w:val="28"/>
-          <w:szCs w:val="28"/>
-          <w:lang w:val="de-DE"/>
-        </w:rPr>
-        <w:t>.</w:t>
-      </w:r>
-      <w:r>
-        <w:rPr>
-          <w:rFonts w:ascii="Cambria" w:hAnsi="Cambria"/>
-          <w:sz w:val="28"/>
-          <w:szCs w:val="28"/>
-          <w:lang w:val="de-DE"/>
-        </w:rPr>
-        <w:t>3</w:t>
-      </w:r>
-      <w:r>
-        <w:rPr>
-          <w:rFonts w:ascii="Cambria" w:hAnsi="Cambria"/>
-          <w:sz w:val="28"/>
-          <w:szCs w:val="28"/>
-          <w:lang w:val="de-DE"/>
-        </w:rPr>
-        <w:tab/>
-      </w:r>
-      <w:r>
-        <w:rPr>
-          <w:rFonts w:ascii="Cambria" w:hAnsi="Cambria"/>
-          <w:sz w:val="28"/>
-          <w:szCs w:val="28"/>
-          <w:lang w:val="de-DE"/>
-        </w:rPr>
-        <w:t xml:space="preserve">Verstärken </w:t>
-      </w:r>
-      <w:r>
-        <w:rPr>
-          <w:rFonts w:ascii="Cambria" w:hAnsi="Cambria"/>
-          <w:sz w:val="28"/>
-          <w:szCs w:val="28"/>
-          <w:lang w:val="de-DE"/>
-        </w:rPr>
-        <w:t>mit</w:t>
-      </w:r>
-      <w:r>
-        <w:rPr>
-          <w:rFonts w:ascii="Cambria" w:hAnsi="Cambria"/>
-          <w:sz w:val="28"/>
-          <w:szCs w:val="28"/>
-          <w:lang w:val="de-DE"/>
-        </w:rPr>
-        <w:t xml:space="preserve"> Fachbereiche in Besitz und Karten eintauschen</w:t>
-      </w:r>
-    </w:p>
-    <w:p>
-      <w:pPr>
-        <w:jc w:val="both"/>
-        <w:rPr>
-          <w:rFonts w:ascii="Cambria" w:hAnsi="Cambria"/>
-          <w:sz w:val="28"/>
-          <w:szCs w:val="28"/>
-          <w:lang w:val="de-DE"/>
-        </w:rPr>
-      </w:pPr>
-    </w:p>
-    <w:p>
-      <w:pPr>
-        <w:jc w:val="both"/>
-        <w:rPr>
-          <w:rFonts w:ascii="Cambria" w:hAnsi="Cambria"/>
-          <w:b/>
-          <w:lang w:val="de-DE"/>
-        </w:rPr>
-      </w:pPr>
-      <w:r>
-        <w:rPr>
-          <w:rFonts w:ascii="Cambria" w:hAnsi="Cambria"/>
-          <w:b/>
-          <w:lang w:val="de-DE"/>
-        </w:rPr>
-        <w:t>Testablauf</w:t>
-      </w:r>
-    </w:p>
-    <w:p>
-      <w:pPr>
-        <w:jc w:val="both"/>
-        <w:rPr>
-          <w:rFonts w:ascii="Cambria" w:hAnsi="Cambria"/>
-          <w:b/>
-          <w:lang w:val="de-DE"/>
-        </w:rPr>
-      </w:pPr>
-    </w:p>
-    <w:p>
-      <w:pPr>
-        <w:jc w:val="both"/>
-        <w:rPr>
-          <w:rFonts w:ascii="Cambria" w:hAnsi="Cambria"/>
-          <w:lang w:val="de-DE"/>
-        </w:rPr>
-      </w:pPr>
-      <w:r>
-        <w:rPr>
-          <w:rFonts w:ascii="Cambria" w:hAnsi="Cambria"/>
-          <w:lang w:val="de-DE"/>
-        </w:rPr>
-        <w:t>-</w:t>
-      </w:r>
-      <w:r>
-        <w:rPr>
-          <w:rFonts w:ascii="Cambria" w:hAnsi="Cambria"/>
-          <w:lang w:val="de-DE"/>
-        </w:rPr>
-        <w:t>Ein Spieler ist am Zug in Phase 1</w:t>
-      </w:r>
-    </w:p>
-    <w:p>
-      <w:pPr>
-        <w:jc w:val="both"/>
-        <w:rPr>
-          <w:rFonts w:ascii="Cambria" w:hAnsi="Cambria"/>
-          <w:lang w:val="de-DE"/>
-        </w:rPr>
-      </w:pPr>
-      <w:r>
-        <w:rPr>
-          <w:rFonts w:ascii="Cambria" w:hAnsi="Cambria"/>
-          <w:lang w:val="de-DE"/>
-        </w:rPr>
-        <w:t>-</w:t>
-      </w:r>
-      <w:r>
-        <w:rPr>
-          <w:rFonts w:ascii="Cambria" w:hAnsi="Cambria"/>
-          <w:lang w:val="de-DE"/>
-        </w:rPr>
-        <w:t xml:space="preserve">Spieler erhält </w:t>
-      </w:r>
-      <w:proofErr w:type="spellStart"/>
-      <w:r>
-        <w:rPr>
-          <w:rFonts w:ascii="Cambria" w:hAnsi="Cambria"/>
-          <w:lang w:val="de-DE"/>
-        </w:rPr>
-        <w:t>Ersties</w:t>
-      </w:r>
-      <w:proofErr w:type="spellEnd"/>
-      <w:r>
-        <w:rPr>
-          <w:rFonts w:ascii="Cambria" w:hAnsi="Cambria"/>
-          <w:lang w:val="de-DE"/>
-        </w:rPr>
-        <w:t xml:space="preserve"> in Abhängigkeit der Gebäude</w:t>
-      </w:r>
-      <w:r>
-        <w:rPr>
-          <w:rFonts w:ascii="Cambria" w:hAnsi="Cambria"/>
-          <w:lang w:val="de-DE"/>
-        </w:rPr>
-        <w:t xml:space="preserve"> und Fachbereiche</w:t>
-      </w:r>
-      <w:r>
-        <w:rPr>
-          <w:rFonts w:ascii="Cambria" w:hAnsi="Cambria"/>
-          <w:lang w:val="de-DE"/>
-        </w:rPr>
-        <w:t xml:space="preserve"> in seinem Besitz</w:t>
-      </w:r>
-    </w:p>
-    <w:p>
-      <w:pPr>
-        <w:jc w:val="both"/>
-        <w:rPr>
-          <w:rFonts w:ascii="Cambria" w:hAnsi="Cambria"/>
-          <w:lang w:val="de-DE"/>
-        </w:rPr>
-      </w:pPr>
-      <w:r>
-        <w:rPr>
-          <w:rFonts w:ascii="Cambria" w:hAnsi="Cambria"/>
-          <w:lang w:val="de-DE"/>
-        </w:rPr>
-        <w:t>-Spieler klickt auf „Karten eintauschen“</w:t>
-      </w:r>
-    </w:p>
-    <w:p>
-      <w:pPr>
-        <w:jc w:val="both"/>
-        <w:rPr>
-          <w:rFonts w:ascii="Cambria" w:hAnsi="Cambria"/>
-          <w:lang w:val="de-DE"/>
-        </w:rPr>
-      </w:pPr>
-      <w:r>
-        <w:rPr>
-          <w:rFonts w:ascii="Cambria" w:hAnsi="Cambria"/>
-          <w:lang w:val="de-DE"/>
-        </w:rPr>
-        <w:t xml:space="preserve">-Spieler wählt 3 </w:t>
-      </w:r>
-      <w:proofErr w:type="spellStart"/>
-      <w:r>
-        <w:rPr>
-          <w:rFonts w:ascii="Cambria" w:hAnsi="Cambria"/>
-          <w:lang w:val="de-DE"/>
-        </w:rPr>
-        <w:t>Ersties</w:t>
-      </w:r>
-      <w:proofErr w:type="spellEnd"/>
-      <w:r>
-        <w:rPr>
-          <w:rFonts w:ascii="Cambria" w:hAnsi="Cambria"/>
-          <w:lang w:val="de-DE"/>
-        </w:rPr>
-        <w:t xml:space="preserve"> Karten aus und tauscht diese ein</w:t>
-      </w:r>
-    </w:p>
-    <w:p>
-      <w:pPr>
-        <w:jc w:val="both"/>
-        <w:rPr>
-          <w:rFonts w:ascii="Cambria" w:hAnsi="Cambria"/>
-          <w:lang w:val="de-DE"/>
-        </w:rPr>
-      </w:pPr>
-      <w:r>
-        <w:rPr>
-          <w:rFonts w:ascii="Cambria" w:hAnsi="Cambria"/>
-          <w:lang w:val="de-DE"/>
-        </w:rPr>
-        <w:t xml:space="preserve">-Spieler erhält zusätzliche </w:t>
-      </w:r>
-      <w:proofErr w:type="spellStart"/>
-      <w:r>
-        <w:rPr>
-          <w:rFonts w:ascii="Cambria" w:hAnsi="Cambria"/>
-          <w:lang w:val="de-DE"/>
-        </w:rPr>
-        <w:t>Ersties</w:t>
-      </w:r>
-      <w:proofErr w:type="spellEnd"/>
-      <w:r>
-        <w:rPr>
-          <w:rFonts w:ascii="Cambria" w:hAnsi="Cambria"/>
-          <w:lang w:val="de-DE"/>
-        </w:rPr>
-        <w:t xml:space="preserve"> für seine Karten</w:t>
-      </w:r>
-    </w:p>
-    <w:p>
-      <w:pPr>
-        <w:jc w:val="both"/>
-        <w:rPr>
-          <w:rFonts w:ascii="Cambria" w:hAnsi="Cambria"/>
-          <w:lang w:val="de-DE"/>
-        </w:rPr>
-      </w:pPr>
-      <w:r>
-        <w:rPr>
-          <w:rFonts w:ascii="Cambria" w:hAnsi="Cambria"/>
-          <w:lang w:val="de-DE"/>
-        </w:rPr>
-        <w:t>-</w:t>
-      </w:r>
-      <w:r>
-        <w:rPr>
-          <w:rFonts w:ascii="Cambria" w:hAnsi="Cambria"/>
-          <w:lang w:val="de-DE"/>
-        </w:rPr>
-        <w:t xml:space="preserve">Spieler klickt auf eines seiner Gebäude und setzt damit ein </w:t>
-      </w:r>
-      <w:proofErr w:type="spellStart"/>
-      <w:r>
-        <w:rPr>
-          <w:rFonts w:ascii="Cambria" w:hAnsi="Cambria"/>
-          <w:lang w:val="de-DE"/>
-        </w:rPr>
-        <w:t>Erstie</w:t>
-      </w:r>
-      <w:proofErr w:type="spellEnd"/>
-      <w:r>
-        <w:rPr>
-          <w:rFonts w:ascii="Cambria" w:hAnsi="Cambria"/>
-          <w:lang w:val="de-DE"/>
-        </w:rPr>
-        <w:t xml:space="preserve"> auf das Gebäude</w:t>
-      </w:r>
-    </w:p>
-    <w:p>
-      <w:pPr>
-        <w:jc w:val="both"/>
-        <w:rPr>
-          <w:rFonts w:ascii="Cambria" w:hAnsi="Cambria"/>
-          <w:lang w:val="de-DE"/>
-        </w:rPr>
-      </w:pPr>
-      <w:r>
-        <w:rPr>
-          <w:rFonts w:ascii="Cambria" w:hAnsi="Cambria"/>
-          <w:lang w:val="de-DE"/>
-        </w:rPr>
-        <w:t xml:space="preserve">-Die Anzahl der </w:t>
-      </w:r>
-      <w:proofErr w:type="spellStart"/>
-      <w:r>
-        <w:rPr>
-          <w:rFonts w:ascii="Cambria" w:hAnsi="Cambria"/>
-          <w:lang w:val="de-DE"/>
-        </w:rPr>
-        <w:t>Ersties</w:t>
-      </w:r>
-      <w:proofErr w:type="spellEnd"/>
-      <w:r>
-        <w:rPr>
-          <w:rFonts w:ascii="Cambria" w:hAnsi="Cambria"/>
-          <w:lang w:val="de-DE"/>
-        </w:rPr>
-        <w:t xml:space="preserve"> erhöht sich auf dem angeklickten </w:t>
-      </w:r>
-    </w:p>
-    <w:p>
-      <w:pPr>
-        <w:jc w:val="both"/>
-        <w:rPr>
-          <w:rFonts w:ascii="Cambria" w:hAnsi="Cambria"/>
-          <w:lang w:val="de-DE"/>
-        </w:rPr>
-      </w:pPr>
-      <w:r>
-        <w:rPr>
-          <w:rFonts w:ascii="Cambria" w:hAnsi="Cambria"/>
-          <w:lang w:val="de-DE"/>
-        </w:rPr>
-        <w:t xml:space="preserve">-Testergebnis abwarten, dann Test mit einem anderen Gebäude durchführen </w:t>
-      </w:r>
-    </w:p>
-    <w:p>
-      <w:pPr>
-        <w:jc w:val="both"/>
-        <w:rPr>
-          <w:rFonts w:ascii="Cambria" w:hAnsi="Cambria"/>
-          <w:lang w:val="de-DE"/>
-        </w:rPr>
-      </w:pPr>
-    </w:p>
-    <w:p>
-      <w:pPr>
-        <w:jc w:val="both"/>
-        <w:rPr>
-          <w:rFonts w:ascii="Cambria" w:hAnsi="Cambria"/>
-          <w:b/>
-          <w:lang w:val="de-DE"/>
-        </w:rPr>
-      </w:pPr>
-      <w:r>
-        <w:rPr>
-          <w:rFonts w:ascii="Cambria" w:hAnsi="Cambria"/>
-          <w:b/>
-          <w:lang w:val="de-DE"/>
-        </w:rPr>
-        <w:t>Testergebnis</w:t>
-      </w:r>
-    </w:p>
-    <w:p>
-      <w:pPr>
-        <w:jc w:val="both"/>
-        <w:rPr>
-          <w:rFonts w:ascii="Cambria" w:hAnsi="Cambria"/>
-          <w:b/>
-          <w:lang w:val="de-DE"/>
-        </w:rPr>
-      </w:pPr>
-    </w:p>
-    <w:p>
-      <w:pPr>
-        <w:jc w:val="both"/>
-        <w:rPr>
-          <w:rFonts w:ascii="Cambria" w:hAnsi="Cambria"/>
-          <w:lang w:val="de-DE"/>
-        </w:rPr>
-      </w:pPr>
-      <w:r>
-        <w:rPr>
-          <w:rFonts w:ascii="Cambria" w:hAnsi="Cambria"/>
-          <w:lang w:val="de-DE"/>
-        </w:rPr>
-        <w:t>-</w:t>
-      </w:r>
-      <w:r>
-        <w:rPr>
-          <w:rFonts w:ascii="Cambria" w:hAnsi="Cambria"/>
-          <w:lang w:val="de-DE"/>
-        </w:rPr>
-        <w:t>Keine Fehlermeldung wird ausgegeben</w:t>
-      </w:r>
-    </w:p>
-    <w:p>
-      <w:pPr>
-        <w:jc w:val="both"/>
-        <w:rPr>
-          <w:rFonts w:ascii="Cambria" w:hAnsi="Cambria"/>
-          <w:lang w:val="de-DE"/>
-        </w:rPr>
-      </w:pPr>
-      <w:r>
-        <w:rPr>
-          <w:rFonts w:ascii="Cambria" w:hAnsi="Cambria"/>
-          <w:lang w:val="de-DE"/>
-        </w:rPr>
-        <w:t xml:space="preserve">-Die richtige Anzahl an </w:t>
-      </w:r>
-      <w:proofErr w:type="spellStart"/>
-      <w:r>
-        <w:rPr>
-          <w:rFonts w:ascii="Cambria" w:hAnsi="Cambria"/>
-          <w:lang w:val="de-DE"/>
-        </w:rPr>
-        <w:t>Ersties</w:t>
-      </w:r>
-      <w:proofErr w:type="spellEnd"/>
-      <w:r>
-        <w:rPr>
-          <w:rFonts w:ascii="Cambria" w:hAnsi="Cambria"/>
-          <w:lang w:val="de-DE"/>
-        </w:rPr>
-        <w:t xml:space="preserve"> werden auf den Gebäuden erhöht und zusetzende </w:t>
-      </w:r>
-      <w:proofErr w:type="spellStart"/>
-      <w:r>
-        <w:rPr>
-          <w:rFonts w:ascii="Cambria" w:hAnsi="Cambria"/>
-          <w:lang w:val="de-DE"/>
-        </w:rPr>
-        <w:t>Ersties</w:t>
-      </w:r>
-      <w:proofErr w:type="spellEnd"/>
-      <w:r>
-        <w:rPr>
-          <w:rFonts w:ascii="Cambria" w:hAnsi="Cambria"/>
-          <w:lang w:val="de-DE"/>
-        </w:rPr>
-        <w:t xml:space="preserve"> vermindert</w:t>
-      </w:r>
-    </w:p>
-    <w:p>
-      <w:pPr>
-        <w:jc w:val="both"/>
-        <w:rPr>
-          <w:rFonts w:ascii="Cambria" w:hAnsi="Cambria"/>
-          <w:lang w:val="de-DE"/>
-        </w:rPr>
-      </w:pPr>
+        <w:t>4</w:t>
+      </w:r>
       <w:bookmarkStart w:id="0" w:name="_GoBack"/>
       <w:bookmarkEnd w:id="0"/>
+      <w:r>
+        <w:rPr>
+          <w:rFonts w:ascii="Cambria" w:hAnsi="Cambria"/>
+          <w:sz w:val="28"/>
+          <w:szCs w:val="28"/>
+          <w:lang w:val="de-DE"/>
+        </w:rPr>
+        <w:t>.</w:t>
+      </w:r>
+      <w:r>
+        <w:rPr>
+          <w:rFonts w:ascii="Cambria" w:hAnsi="Cambria"/>
+          <w:sz w:val="28"/>
+          <w:szCs w:val="28"/>
+          <w:lang w:val="de-DE"/>
+        </w:rPr>
+        <w:t>3</w:t>
+      </w:r>
+      <w:r>
+        <w:rPr>
+          <w:rFonts w:ascii="Cambria" w:hAnsi="Cambria"/>
+          <w:sz w:val="28"/>
+          <w:szCs w:val="28"/>
+          <w:lang w:val="de-DE"/>
+        </w:rPr>
+        <w:tab/>
+      </w:r>
+      <w:r>
+        <w:rPr>
+          <w:rFonts w:ascii="Cambria" w:hAnsi="Cambria"/>
+          <w:sz w:val="28"/>
+          <w:szCs w:val="28"/>
+          <w:lang w:val="de-DE"/>
+        </w:rPr>
+        <w:t>Verstärken mit Fachbereiche in Besitz und Karten eintauschen</w:t>
+      </w:r>
+    </w:p>
+    <w:p>
+      <w:pPr>
+        <w:jc w:val="both"/>
+        <w:rPr>
+          <w:rFonts w:ascii="Cambria" w:hAnsi="Cambria"/>
+          <w:sz w:val="28"/>
+          <w:szCs w:val="28"/>
+          <w:lang w:val="de-DE"/>
+        </w:rPr>
+      </w:pPr>
+    </w:p>
+    <w:p>
+      <w:pPr>
+        <w:jc w:val="both"/>
+        <w:rPr>
+          <w:rFonts w:ascii="Cambria" w:hAnsi="Cambria"/>
+          <w:b/>
+          <w:lang w:val="de-DE"/>
+        </w:rPr>
+      </w:pPr>
+      <w:r>
+        <w:rPr>
+          <w:rFonts w:ascii="Cambria" w:hAnsi="Cambria"/>
+          <w:b/>
+          <w:lang w:val="de-DE"/>
+        </w:rPr>
+        <w:t>Testablauf</w:t>
+      </w:r>
+    </w:p>
+    <w:p>
+      <w:pPr>
+        <w:jc w:val="both"/>
+        <w:rPr>
+          <w:rFonts w:ascii="Cambria" w:hAnsi="Cambria"/>
+          <w:b/>
+          <w:lang w:val="de-DE"/>
+        </w:rPr>
+      </w:pPr>
+    </w:p>
+    <w:p>
+      <w:pPr>
+        <w:jc w:val="both"/>
+        <w:rPr>
+          <w:rFonts w:ascii="Cambria" w:hAnsi="Cambria"/>
+          <w:lang w:val="de-DE"/>
+        </w:rPr>
+      </w:pPr>
+      <w:r>
+        <w:rPr>
+          <w:rFonts w:ascii="Cambria" w:hAnsi="Cambria"/>
+          <w:lang w:val="de-DE"/>
+        </w:rPr>
+        <w:t>-</w:t>
+      </w:r>
+      <w:r>
+        <w:rPr>
+          <w:rFonts w:ascii="Cambria" w:hAnsi="Cambria"/>
+          <w:lang w:val="de-DE"/>
+        </w:rPr>
+        <w:t>Ein Spieler ist am Zug in Phase 1</w:t>
+      </w:r>
+    </w:p>
+    <w:p>
+      <w:pPr>
+        <w:jc w:val="both"/>
+        <w:rPr>
+          <w:rFonts w:ascii="Cambria" w:hAnsi="Cambria"/>
+          <w:lang w:val="de-DE"/>
+        </w:rPr>
+      </w:pPr>
+      <w:r>
+        <w:rPr>
+          <w:rFonts w:ascii="Cambria" w:hAnsi="Cambria"/>
+          <w:lang w:val="de-DE"/>
+        </w:rPr>
+        <w:t>-</w:t>
+      </w:r>
+      <w:r>
+        <w:rPr>
+          <w:rFonts w:ascii="Cambria" w:hAnsi="Cambria"/>
+          <w:lang w:val="de-DE"/>
+        </w:rPr>
+        <w:t xml:space="preserve">Spieler erhält </w:t>
+      </w:r>
+      <w:proofErr w:type="spellStart"/>
+      <w:r>
+        <w:rPr>
+          <w:rFonts w:ascii="Cambria" w:hAnsi="Cambria"/>
+          <w:lang w:val="de-DE"/>
+        </w:rPr>
+        <w:t>Ersties</w:t>
+      </w:r>
+      <w:proofErr w:type="spellEnd"/>
+      <w:r>
+        <w:rPr>
+          <w:rFonts w:ascii="Cambria" w:hAnsi="Cambria"/>
+          <w:lang w:val="de-DE"/>
+        </w:rPr>
+        <w:t xml:space="preserve"> in Abhängigkeit der Gebäude und Fachbereiche in seinem Besitz</w:t>
+      </w:r>
+    </w:p>
+    <w:p>
+      <w:pPr>
+        <w:jc w:val="both"/>
+        <w:rPr>
+          <w:rFonts w:ascii="Cambria" w:hAnsi="Cambria"/>
+          <w:lang w:val="de-DE"/>
+        </w:rPr>
+      </w:pPr>
+      <w:r>
+        <w:rPr>
+          <w:rFonts w:ascii="Cambria" w:hAnsi="Cambria"/>
+          <w:lang w:val="de-DE"/>
+        </w:rPr>
+        <w:t>-Spieler klickt auf „Karten eintauschen“</w:t>
+      </w:r>
+    </w:p>
+    <w:p>
+      <w:pPr>
+        <w:jc w:val="both"/>
+        <w:rPr>
+          <w:rFonts w:ascii="Cambria" w:hAnsi="Cambria"/>
+          <w:lang w:val="de-DE"/>
+        </w:rPr>
+      </w:pPr>
+      <w:r>
+        <w:rPr>
+          <w:rFonts w:ascii="Cambria" w:hAnsi="Cambria"/>
+          <w:lang w:val="de-DE"/>
+        </w:rPr>
+        <w:t xml:space="preserve">-Spieler wählt 3 </w:t>
+      </w:r>
+      <w:proofErr w:type="spellStart"/>
+      <w:r>
+        <w:rPr>
+          <w:rFonts w:ascii="Cambria" w:hAnsi="Cambria"/>
+          <w:lang w:val="de-DE"/>
+        </w:rPr>
+        <w:t>Ersties</w:t>
+      </w:r>
+      <w:proofErr w:type="spellEnd"/>
+      <w:r>
+        <w:rPr>
+          <w:rFonts w:ascii="Cambria" w:hAnsi="Cambria"/>
+          <w:lang w:val="de-DE"/>
+        </w:rPr>
+        <w:t xml:space="preserve"> Karten aus und tauscht diese ein</w:t>
+      </w:r>
+    </w:p>
+    <w:p>
+      <w:pPr>
+        <w:jc w:val="both"/>
+        <w:rPr>
+          <w:rFonts w:ascii="Cambria" w:hAnsi="Cambria"/>
+          <w:lang w:val="de-DE"/>
+        </w:rPr>
+      </w:pPr>
+      <w:r>
+        <w:rPr>
+          <w:rFonts w:ascii="Cambria" w:hAnsi="Cambria"/>
+          <w:lang w:val="de-DE"/>
+        </w:rPr>
+        <w:t xml:space="preserve">-Spieler erhält zusätzliche </w:t>
+      </w:r>
+      <w:proofErr w:type="spellStart"/>
+      <w:r>
+        <w:rPr>
+          <w:rFonts w:ascii="Cambria" w:hAnsi="Cambria"/>
+          <w:lang w:val="de-DE"/>
+        </w:rPr>
+        <w:t>Ersties</w:t>
+      </w:r>
+      <w:proofErr w:type="spellEnd"/>
+      <w:r>
+        <w:rPr>
+          <w:rFonts w:ascii="Cambria" w:hAnsi="Cambria"/>
+          <w:lang w:val="de-DE"/>
+        </w:rPr>
+        <w:t xml:space="preserve"> für seine Karten</w:t>
+      </w:r>
+    </w:p>
+    <w:p>
+      <w:pPr>
+        <w:jc w:val="both"/>
+        <w:rPr>
+          <w:rFonts w:ascii="Cambria" w:hAnsi="Cambria"/>
+          <w:lang w:val="de-DE"/>
+        </w:rPr>
+      </w:pPr>
+      <w:r>
+        <w:rPr>
+          <w:rFonts w:ascii="Cambria" w:hAnsi="Cambria"/>
+          <w:lang w:val="de-DE"/>
+        </w:rPr>
+        <w:t>-</w:t>
+      </w:r>
+      <w:r>
+        <w:rPr>
+          <w:rFonts w:ascii="Cambria" w:hAnsi="Cambria"/>
+          <w:lang w:val="de-DE"/>
+        </w:rPr>
+        <w:t xml:space="preserve">Spieler klickt auf eines seiner Gebäude und setzt damit ein </w:t>
+      </w:r>
+      <w:proofErr w:type="spellStart"/>
+      <w:r>
+        <w:rPr>
+          <w:rFonts w:ascii="Cambria" w:hAnsi="Cambria"/>
+          <w:lang w:val="de-DE"/>
+        </w:rPr>
+        <w:t>Erstie</w:t>
+      </w:r>
+      <w:proofErr w:type="spellEnd"/>
+      <w:r>
+        <w:rPr>
+          <w:rFonts w:ascii="Cambria" w:hAnsi="Cambria"/>
+          <w:lang w:val="de-DE"/>
+        </w:rPr>
+        <w:t xml:space="preserve"> auf das Gebäude</w:t>
+      </w:r>
+    </w:p>
+    <w:p>
+      <w:pPr>
+        <w:jc w:val="both"/>
+        <w:rPr>
+          <w:rFonts w:ascii="Cambria" w:hAnsi="Cambria"/>
+          <w:lang w:val="de-DE"/>
+        </w:rPr>
+      </w:pPr>
+      <w:r>
+        <w:rPr>
+          <w:rFonts w:ascii="Cambria" w:hAnsi="Cambria"/>
+          <w:lang w:val="de-DE"/>
+        </w:rPr>
+        <w:t xml:space="preserve">-Die Anzahl der </w:t>
+      </w:r>
+      <w:proofErr w:type="spellStart"/>
+      <w:r>
+        <w:rPr>
+          <w:rFonts w:ascii="Cambria" w:hAnsi="Cambria"/>
+          <w:lang w:val="de-DE"/>
+        </w:rPr>
+        <w:t>Ersties</w:t>
+      </w:r>
+      <w:proofErr w:type="spellEnd"/>
+      <w:r>
+        <w:rPr>
+          <w:rFonts w:ascii="Cambria" w:hAnsi="Cambria"/>
+          <w:lang w:val="de-DE"/>
+        </w:rPr>
+        <w:t xml:space="preserve"> erhöht sich auf dem angeklickten </w:t>
+      </w:r>
+    </w:p>
+    <w:p>
+      <w:pPr>
+        <w:jc w:val="both"/>
+        <w:rPr>
+          <w:rFonts w:ascii="Cambria" w:hAnsi="Cambria"/>
+          <w:lang w:val="de-DE"/>
+        </w:rPr>
+      </w:pPr>
+      <w:r>
+        <w:rPr>
+          <w:rFonts w:ascii="Cambria" w:hAnsi="Cambria"/>
+          <w:lang w:val="de-DE"/>
+        </w:rPr>
+        <w:t xml:space="preserve">-Testergebnis abwarten, dann Test mit einem anderen Gebäude durchführen </w:t>
+      </w:r>
+    </w:p>
+    <w:p>
+      <w:pPr>
+        <w:jc w:val="both"/>
+        <w:rPr>
+          <w:rFonts w:ascii="Cambria" w:hAnsi="Cambria"/>
+          <w:lang w:val="de-DE"/>
+        </w:rPr>
+      </w:pPr>
+    </w:p>
+    <w:p>
+      <w:pPr>
+        <w:jc w:val="both"/>
+        <w:rPr>
+          <w:rFonts w:ascii="Cambria" w:hAnsi="Cambria"/>
+          <w:b/>
+          <w:lang w:val="de-DE"/>
+        </w:rPr>
+      </w:pPr>
+      <w:r>
+        <w:rPr>
+          <w:rFonts w:ascii="Cambria" w:hAnsi="Cambria"/>
+          <w:b/>
+          <w:lang w:val="de-DE"/>
+        </w:rPr>
+        <w:t>Testergebnis</w:t>
+      </w:r>
+    </w:p>
+    <w:p>
+      <w:pPr>
+        <w:jc w:val="both"/>
+        <w:rPr>
+          <w:rFonts w:ascii="Cambria" w:hAnsi="Cambria"/>
+          <w:b/>
+          <w:lang w:val="de-DE"/>
+        </w:rPr>
+      </w:pPr>
+    </w:p>
+    <w:p>
+      <w:pPr>
+        <w:jc w:val="both"/>
+        <w:rPr>
+          <w:rFonts w:ascii="Cambria" w:hAnsi="Cambria"/>
+          <w:lang w:val="de-DE"/>
+        </w:rPr>
+      </w:pPr>
+      <w:r>
+        <w:rPr>
+          <w:rFonts w:ascii="Cambria" w:hAnsi="Cambria"/>
+          <w:lang w:val="de-DE"/>
+        </w:rPr>
+        <w:t>-</w:t>
+      </w:r>
+      <w:r>
+        <w:rPr>
+          <w:rFonts w:ascii="Cambria" w:hAnsi="Cambria"/>
+          <w:lang w:val="de-DE"/>
+        </w:rPr>
+        <w:t>Keine Fehlermeldung wird ausgegeben</w:t>
+      </w:r>
+    </w:p>
+    <w:p>
+      <w:pPr>
+        <w:jc w:val="both"/>
+        <w:rPr>
+          <w:rFonts w:ascii="Cambria" w:hAnsi="Cambria"/>
+          <w:lang w:val="de-DE"/>
+        </w:rPr>
+      </w:pPr>
+      <w:r>
+        <w:rPr>
+          <w:rFonts w:ascii="Cambria" w:hAnsi="Cambria"/>
+          <w:lang w:val="de-DE"/>
+        </w:rPr>
+        <w:t xml:space="preserve">-Die richtige Anzahl an </w:t>
+      </w:r>
+      <w:proofErr w:type="spellStart"/>
+      <w:r>
+        <w:rPr>
+          <w:rFonts w:ascii="Cambria" w:hAnsi="Cambria"/>
+          <w:lang w:val="de-DE"/>
+        </w:rPr>
+        <w:t>Ersties</w:t>
+      </w:r>
+      <w:proofErr w:type="spellEnd"/>
+      <w:r>
+        <w:rPr>
+          <w:rFonts w:ascii="Cambria" w:hAnsi="Cambria"/>
+          <w:lang w:val="de-DE"/>
+        </w:rPr>
+        <w:t xml:space="preserve"> werden auf den Gebäuden erhöht und zusetzende </w:t>
+      </w:r>
+      <w:proofErr w:type="spellStart"/>
+      <w:r>
+        <w:rPr>
+          <w:rFonts w:ascii="Cambria" w:hAnsi="Cambria"/>
+          <w:lang w:val="de-DE"/>
+        </w:rPr>
+        <w:t>Ersties</w:t>
+      </w:r>
+      <w:proofErr w:type="spellEnd"/>
+      <w:r>
+        <w:rPr>
+          <w:rFonts w:ascii="Cambria" w:hAnsi="Cambria"/>
+          <w:lang w:val="de-DE"/>
+        </w:rPr>
+        <w:t xml:space="preserve"> vermindert</w:t>
+      </w:r>
+    </w:p>
+    <w:p>
+      <w:pPr>
+        <w:jc w:val="both"/>
+        <w:rPr>
+          <w:rFonts w:ascii="Cambria" w:hAnsi="Cambria"/>
+          <w:lang w:val="de-DE"/>
+        </w:rPr>
+      </w:pPr>
     </w:p>
     <w:sectPr>
       <w:pgSz w:w="11900" w:h="16840"/>

</xml_diff>